<commit_message>
Implementado o P12 para XNUCLEO, porem vou investigar a calibração do ADC.
</commit_message>
<xml_diff>
--- a/XNUCLEO/XNUCLEO-F103RB.docx
+++ b/XNUCLEO/XNUCLEO-F103RB.docx
@@ -125,7 +125,29 @@
           <w:szCs w:val="23"/>
           <w:lang w:val="en-US" w:eastAsia="pt-BR"/>
         </w:rPr>
-        <w:t>Compatible with NUCLEO-F103RB, onboard Cortex-M3 microcontroller STM32F103RBT6</w:t>
+        <w:t>Compatible with NUCLEO-F103RB, onboard Corte</w:t>
+      </w:r>
+      <w:r>
+        <w:rPr>
+          <w:rFonts w:ascii="Helvetica" w:eastAsia="Times New Roman" w:hAnsi="Helvetica" w:cs="Helvetica"/>
+          <w:color w:val="737373"/>
+          <w:sz w:val="23"/>
+          <w:szCs w:val="23"/>
+          <w:lang w:val="en-US" w:eastAsia="pt-BR"/>
+        </w:rPr>
+        <w:t>x-M3 microcontroller STM32F103RB</w:t>
+      </w:r>
+      <w:bookmarkStart w:id="0" w:name="_GoBack"/>
+      <w:bookmarkEnd w:id="0"/>
+      <w:r>
+        <w:rPr>
+          <w:rFonts w:ascii="Helvetica" w:eastAsia="Times New Roman" w:hAnsi="Helvetica" w:cs="Helvetica"/>
+          <w:color w:val="737373"/>
+          <w:sz w:val="23"/>
+          <w:szCs w:val="23"/>
+          <w:lang w:val="en-US" w:eastAsia="pt-BR"/>
+        </w:rPr>
+        <w:t>T6</w:t>
       </w:r>
     </w:p>
     <w:p>
@@ -3998,7 +4020,7 @@
           <w:szCs w:val="23"/>
           <w:lang w:eastAsia="pt-BR"/>
         </w:rPr>
-        <w:t>STM32F103RBT6</w:t>
+        <w:t>STM32F103R8</w:t>
       </w:r>
       <w:r>
         <w:rPr>
@@ -4010,6 +4032,18 @@
           <w:szCs w:val="23"/>
           <w:lang w:eastAsia="pt-BR"/>
         </w:rPr>
+        <w:t>T6</w:t>
+      </w:r>
+      <w:r>
+        <w:rPr>
+          <w:rFonts w:ascii="Helvetica" w:eastAsia="Times New Roman" w:hAnsi="Helvetica" w:cs="Helvetica"/>
+          <w:b/>
+          <w:bCs/>
+          <w:color w:val="737373"/>
+          <w:sz w:val="23"/>
+          <w:szCs w:val="23"/>
+          <w:lang w:eastAsia="pt-BR"/>
+        </w:rPr>
         <w:br/>
       </w:r>
     </w:p>
@@ -6471,7 +6505,7 @@
           <w:color w:val="737373"/>
           <w:sz w:val="23"/>
           <w:szCs w:val="23"/>
-          <w:lang w:eastAsia="pt-BR"/>
+          <w:lang w:val="en-US" w:eastAsia="pt-BR"/>
         </w:rPr>
       </w:pPr>
     </w:p>
@@ -6485,7 +6519,7 @@
           <w:color w:val="737373"/>
           <w:sz w:val="23"/>
           <w:szCs w:val="23"/>
-          <w:lang w:eastAsia="pt-BR"/>
+          <w:lang w:val="en-US" w:eastAsia="pt-BR"/>
         </w:rPr>
       </w:pPr>
     </w:p>
@@ -6573,8 +6607,6 @@
         </w:rPr>
         <w:t> </w:t>
       </w:r>
-      <w:bookmarkStart w:id="0" w:name="_GoBack"/>
-      <w:bookmarkEnd w:id="0"/>
       <w:r>
         <w:rPr>
           <w:rFonts w:ascii="Helvetica" w:eastAsia="Times New Roman" w:hAnsi="Helvetica" w:cs="Helvetica"/>
@@ -31900,8 +31932,16 @@
                       <w:szCs w:val="19"/>
                       <w:lang w:val="en-US"/>
                     </w:rPr>
+                    <w:t xml:space="preserve">Connect your PC to the board via the USB TO UART interface for serial debugging. In this case, the XNUCLEO board is power </w:t>
+                  </w:r>
+                  <w:r>
+                    <w:rPr>
+                      <w:sz w:val="19"/>
+                      <w:szCs w:val="19"/>
+                      <w:lang w:val="en-US"/>
+                    </w:rPr>
                     <w:lastRenderedPageBreak/>
-                    <w:t>Connect your PC to the board via the USB TO UART interface for serial debugging. In this case, the XNUCLEO board is power supplied by the PC USB.</w:t>
+                    <w:t>supplied by the PC USB.</w:t>
                   </w:r>
                 </w:p>
                 <w:p>
@@ -39191,7 +39231,7 @@
 </file>
 
 <file path=customXml/itemProps1.xml><?xml version="1.0" encoding="utf-8"?>
-<ds:datastoreItem xmlns:ds="http://schemas.openxmlformats.org/officeDocument/2006/customXml" ds:itemID="{1D23FDD4-69DC-4EC5-8047-4A363C4D3059}">
+<ds:datastoreItem xmlns:ds="http://schemas.openxmlformats.org/officeDocument/2006/customXml" ds:itemID="{A8A91CCA-113B-417F-B2C5-38C7931B4521}">
   <ds:schemaRefs>
     <ds:schemaRef ds:uri="http://schemas.openxmlformats.org/officeDocument/2006/bibliography"/>
   </ds:schemaRefs>

</xml_diff>